<commit_message>
change mistake from 1 report to 4
</commit_message>
<xml_diff>
--- a/ВТП-211 Старков Д.В. отчет по лабораторной работе 3-1.docx
+++ b/ВТП-211 Старков Д.В. отчет по лабораторной работе 3-1.docx
@@ -68,13 +68,9 @@
           <w:szCs w:val="27"/>
           <w:lang w:eastAsia="ru-RU"/>
         </w:rPr>
-        <w:t>Отчет по лабораторной работе №1</w:t>
-      </w:r>
-    </w:p>
-    <w:p>
-      <w:pPr>
-        <w:spacing w:before="100" w:beforeAutospacing="1" w:after="100" w:afterAutospacing="1" w:line="240" w:lineRule="auto"/>
-        <w:jc w:val="center"/>
+        <w:t>Отчет по лабораторной работе №</w:t>
+      </w:r>
+      <w:r>
         <w:rPr>
           <w:rFonts w:ascii="Times New Roman" w:eastAsia="Times New Roman" w:hAnsi="Times New Roman" w:cs="Times New Roman"/>
           <w:color w:val="000000"/>
@@ -82,8 +78,13 @@
           <w:szCs w:val="27"/>
           <w:lang w:eastAsia="ru-RU"/>
         </w:rPr>
-      </w:pPr>
-      <w:r>
+        <w:t>4</w:t>
+      </w:r>
+    </w:p>
+    <w:p>
+      <w:pPr>
+        <w:spacing w:before="100" w:beforeAutospacing="1" w:after="100" w:afterAutospacing="1" w:line="240" w:lineRule="auto"/>
+        <w:jc w:val="center"/>
         <w:rPr>
           <w:rFonts w:ascii="Times New Roman" w:eastAsia="Times New Roman" w:hAnsi="Times New Roman" w:cs="Times New Roman"/>
           <w:color w:val="000000"/>
@@ -91,292 +92,301 @@
           <w:szCs w:val="27"/>
           <w:lang w:eastAsia="ru-RU"/>
         </w:rPr>
-        <w:t>«</w:t>
-      </w:r>
-      <w:r>
-        <w:rPr>
+      </w:pPr>
+      <w:r>
+        <w:rPr>
+          <w:rFonts w:ascii="Times New Roman" w:eastAsia="Times New Roman" w:hAnsi="Times New Roman" w:cs="Times New Roman"/>
           <w:color w:val="000000"/>
           <w:sz w:val="27"/>
           <w:szCs w:val="27"/>
-        </w:rPr>
-        <w:t>Протабулировать заданную в таблице функцию</w:t>
-      </w:r>
-      <w:r>
-        <w:rPr>
-          <w:rFonts w:ascii="Times New Roman" w:eastAsia="Times New Roman" w:hAnsi="Times New Roman" w:cs="Times New Roman"/>
+          <w:lang w:eastAsia="ru-RU"/>
+        </w:rPr>
+        <w:t>«</w:t>
+      </w:r>
+      <w:r>
+        <w:rPr>
           <w:color w:val="000000"/>
           <w:sz w:val="27"/>
           <w:szCs w:val="27"/>
-          <w:lang w:eastAsia="ru-RU"/>
-        </w:rPr>
-        <w:t>»</w:t>
-      </w:r>
-    </w:p>
-    <w:p>
-      <w:pPr>
-        <w:jc w:val="center"/>
-        <w:rPr>
-          <w:rFonts w:ascii="Times New Roman" w:hAnsi="Times New Roman" w:cs="Times New Roman"/>
-          <w:sz w:val="28"/>
-          <w:szCs w:val="28"/>
-        </w:rPr>
-      </w:pPr>
-    </w:p>
-    <w:p>
-      <w:pPr>
-        <w:jc w:val="right"/>
-        <w:rPr>
-          <w:rFonts w:ascii="Times New Roman" w:hAnsi="Times New Roman" w:cs="Times New Roman"/>
-          <w:sz w:val="28"/>
-          <w:szCs w:val="28"/>
-        </w:rPr>
-      </w:pPr>
-    </w:p>
-    <w:p>
-      <w:pPr>
-        <w:jc w:val="right"/>
-        <w:rPr>
-          <w:rFonts w:ascii="Times New Roman" w:hAnsi="Times New Roman" w:cs="Times New Roman"/>
-          <w:sz w:val="28"/>
-          <w:szCs w:val="28"/>
-        </w:rPr>
-      </w:pPr>
-    </w:p>
-    <w:p>
-      <w:pPr>
-        <w:jc w:val="right"/>
-        <w:rPr>
-          <w:rFonts w:ascii="Times New Roman" w:hAnsi="Times New Roman" w:cs="Times New Roman"/>
-          <w:sz w:val="28"/>
-          <w:szCs w:val="28"/>
-        </w:rPr>
-      </w:pPr>
-    </w:p>
-    <w:p>
-      <w:pPr>
-        <w:jc w:val="right"/>
-        <w:rPr>
-          <w:rFonts w:ascii="Times New Roman" w:hAnsi="Times New Roman" w:cs="Times New Roman"/>
-          <w:sz w:val="28"/>
-          <w:szCs w:val="28"/>
-        </w:rPr>
-      </w:pPr>
-      <w:r>
-        <w:rPr>
-          <w:rFonts w:ascii="Times New Roman" w:hAnsi="Times New Roman" w:cs="Times New Roman"/>
-          <w:sz w:val="28"/>
-          <w:szCs w:val="28"/>
-        </w:rPr>
-        <w:t>Проверила: доцент кафедры</w:t>
-      </w:r>
-      <w:r>
-        <w:rPr>
-          <w:rFonts w:ascii="Times New Roman" w:hAnsi="Times New Roman" w:cs="Times New Roman"/>
-          <w:sz w:val="28"/>
-          <w:szCs w:val="28"/>
-        </w:rPr>
-        <w:t xml:space="preserve"> “</w:t>
-      </w:r>
-      <w:r>
-        <w:rPr>
-          <w:rFonts w:ascii="Times New Roman" w:hAnsi="Times New Roman" w:cs="Times New Roman"/>
-          <w:sz w:val="28"/>
-          <w:szCs w:val="28"/>
-        </w:rPr>
-        <w:t>Управление и защита информации</w:t>
-      </w:r>
-      <w:r>
-        <w:rPr>
-          <w:rFonts w:ascii="Times New Roman" w:hAnsi="Times New Roman" w:cs="Times New Roman"/>
-          <w:sz w:val="28"/>
-          <w:szCs w:val="28"/>
-        </w:rPr>
-        <w:t>”</w:t>
-      </w:r>
-      <w:r>
-        <w:rPr>
-          <w:rFonts w:ascii="Times New Roman" w:hAnsi="Times New Roman" w:cs="Times New Roman"/>
-          <w:sz w:val="28"/>
-          <w:szCs w:val="28"/>
-        </w:rPr>
-        <w:t xml:space="preserve"> Васильева М.А. </w:t>
-      </w:r>
-    </w:p>
-    <w:p>
-      <w:pPr>
-        <w:jc w:val="right"/>
-        <w:rPr>
-          <w:rFonts w:ascii="Times New Roman" w:hAnsi="Times New Roman" w:cs="Times New Roman"/>
-          <w:sz w:val="28"/>
-          <w:szCs w:val="28"/>
-        </w:rPr>
-      </w:pPr>
-      <w:r>
-        <w:rPr>
-          <w:rFonts w:ascii="Times New Roman" w:hAnsi="Times New Roman" w:cs="Times New Roman"/>
-          <w:sz w:val="28"/>
-          <w:szCs w:val="28"/>
-        </w:rPr>
-        <w:t>Подготовил: студент гр. ВТП-211 Старков Д.В.</w:t>
-      </w:r>
-    </w:p>
-    <w:p>
-      <w:pPr>
-        <w:jc w:val="center"/>
-        <w:rPr>
-          <w:rFonts w:ascii="Times New Roman" w:hAnsi="Times New Roman" w:cs="Times New Roman"/>
-          <w:sz w:val="28"/>
-          <w:szCs w:val="28"/>
-        </w:rPr>
-      </w:pPr>
-    </w:p>
-    <w:p>
-      <w:pPr>
-        <w:jc w:val="center"/>
-        <w:rPr>
-          <w:rFonts w:ascii="Times New Roman" w:hAnsi="Times New Roman" w:cs="Times New Roman"/>
-          <w:sz w:val="28"/>
-          <w:szCs w:val="28"/>
-        </w:rPr>
-      </w:pPr>
-    </w:p>
-    <w:p>
-      <w:pPr>
-        <w:jc w:val="center"/>
-        <w:rPr>
-          <w:rFonts w:ascii="Times New Roman" w:hAnsi="Times New Roman" w:cs="Times New Roman"/>
-          <w:sz w:val="28"/>
-          <w:szCs w:val="28"/>
-        </w:rPr>
-      </w:pPr>
-    </w:p>
-    <w:p>
-      <w:pPr>
-        <w:rPr>
-          <w:rFonts w:ascii="Times New Roman" w:hAnsi="Times New Roman" w:cs="Times New Roman"/>
-          <w:sz w:val="28"/>
-          <w:szCs w:val="28"/>
-        </w:rPr>
-      </w:pPr>
-    </w:p>
-    <w:p>
-      <w:pPr>
-        <w:jc w:val="center"/>
-        <w:rPr>
-          <w:rFonts w:ascii="Times New Roman" w:hAnsi="Times New Roman" w:cs="Times New Roman"/>
-          <w:sz w:val="28"/>
-          <w:szCs w:val="28"/>
-        </w:rPr>
-      </w:pPr>
-    </w:p>
-    <w:p>
-      <w:pPr>
-        <w:jc w:val="center"/>
-        <w:rPr>
-          <w:rFonts w:ascii="Times New Roman" w:hAnsi="Times New Roman" w:cs="Times New Roman"/>
-          <w:sz w:val="28"/>
-          <w:szCs w:val="28"/>
-        </w:rPr>
-      </w:pPr>
-    </w:p>
-    <w:p>
-      <w:pPr>
-        <w:jc w:val="center"/>
-        <w:rPr>
-          <w:rFonts w:ascii="Times New Roman" w:hAnsi="Times New Roman" w:cs="Times New Roman"/>
-          <w:sz w:val="28"/>
-          <w:szCs w:val="28"/>
-        </w:rPr>
-      </w:pPr>
-    </w:p>
-    <w:p>
-      <w:pPr>
-        <w:rPr>
-          <w:rFonts w:ascii="Times New Roman" w:hAnsi="Times New Roman" w:cs="Times New Roman"/>
-          <w:sz w:val="28"/>
-          <w:szCs w:val="28"/>
-        </w:rPr>
-      </w:pPr>
-    </w:p>
-    <w:p>
-      <w:pPr>
-        <w:rPr>
-          <w:color w:val="000000"/>
-          <w:sz w:val="28"/>
-          <w:szCs w:val="28"/>
-        </w:rPr>
-      </w:pPr>
-    </w:p>
-    <w:p>
-      <w:pPr>
-        <w:rPr>
-          <w:color w:val="000000"/>
-          <w:sz w:val="28"/>
-          <w:szCs w:val="28"/>
-        </w:rPr>
-      </w:pPr>
-    </w:p>
-    <w:p>
-      <w:pPr>
-        <w:rPr>
-          <w:color w:val="000000"/>
-          <w:sz w:val="28"/>
-          <w:szCs w:val="28"/>
-        </w:rPr>
-      </w:pPr>
-    </w:p>
-    <w:p>
-      <w:pPr>
-        <w:rPr>
-          <w:color w:val="000000"/>
-          <w:sz w:val="28"/>
-          <w:szCs w:val="28"/>
-        </w:rPr>
-      </w:pPr>
-    </w:p>
-    <w:p>
-      <w:pPr>
-        <w:rPr>
-          <w:color w:val="000000"/>
-          <w:sz w:val="28"/>
-          <w:szCs w:val="28"/>
-        </w:rPr>
-      </w:pPr>
-    </w:p>
-    <w:p>
-      <w:pPr>
-        <w:rPr>
-          <w:color w:val="000000"/>
-          <w:sz w:val="28"/>
-          <w:szCs w:val="28"/>
-        </w:rPr>
-      </w:pPr>
-    </w:p>
-    <w:p>
-      <w:pPr>
-        <w:rPr>
-          <w:color w:val="000000"/>
-          <w:sz w:val="28"/>
-          <w:szCs w:val="28"/>
-        </w:rPr>
-      </w:pPr>
-    </w:p>
-    <w:p>
-      <w:pPr>
-        <w:jc w:val="center"/>
-        <w:rPr>
-          <w:rFonts w:ascii="Times New Roman" w:eastAsia="Times New Roman" w:hAnsi="Times New Roman" w:cs="Times New Roman"/>
-          <w:color w:val="000000"/>
-          <w:sz w:val="28"/>
-          <w:szCs w:val="28"/>
-          <w:lang w:eastAsia="ru-RU"/>
-        </w:rPr>
-      </w:pPr>
-      <w:r>
-        <w:rPr>
+        </w:rPr>
+        <w:t>Протабулировать заданную в таблице функцию</w:t>
+      </w:r>
+      <w:r>
+        <w:rPr>
+          <w:rFonts w:ascii="Times New Roman" w:eastAsia="Times New Roman" w:hAnsi="Times New Roman" w:cs="Times New Roman"/>
           <w:color w:val="000000"/>
           <w:sz w:val="27"/>
           <w:szCs w:val="27"/>
+          <w:lang w:eastAsia="ru-RU"/>
+        </w:rPr>
+        <w:t>»</w:t>
+      </w:r>
+    </w:p>
+    <w:p>
+      <w:pPr>
+        <w:jc w:val="center"/>
+        <w:rPr>
+          <w:rFonts w:ascii="Times New Roman" w:hAnsi="Times New Roman" w:cs="Times New Roman"/>
+          <w:sz w:val="28"/>
+          <w:szCs w:val="28"/>
+        </w:rPr>
+      </w:pPr>
+    </w:p>
+    <w:p>
+      <w:pPr>
+        <w:jc w:val="right"/>
+        <w:rPr>
+          <w:rFonts w:ascii="Times New Roman" w:hAnsi="Times New Roman" w:cs="Times New Roman"/>
+          <w:sz w:val="28"/>
+          <w:szCs w:val="28"/>
+        </w:rPr>
+      </w:pPr>
+    </w:p>
+    <w:p>
+      <w:pPr>
+        <w:jc w:val="right"/>
+        <w:rPr>
+          <w:rFonts w:ascii="Times New Roman" w:hAnsi="Times New Roman" w:cs="Times New Roman"/>
+          <w:sz w:val="28"/>
+          <w:szCs w:val="28"/>
+        </w:rPr>
+      </w:pPr>
+    </w:p>
+    <w:p>
+      <w:pPr>
+        <w:jc w:val="right"/>
+        <w:rPr>
+          <w:rFonts w:ascii="Times New Roman" w:hAnsi="Times New Roman" w:cs="Times New Roman"/>
+          <w:sz w:val="28"/>
+          <w:szCs w:val="28"/>
+        </w:rPr>
+      </w:pPr>
+    </w:p>
+    <w:p>
+      <w:pPr>
+        <w:jc w:val="right"/>
+        <w:rPr>
+          <w:rFonts w:ascii="Times New Roman" w:hAnsi="Times New Roman" w:cs="Times New Roman"/>
+          <w:sz w:val="28"/>
+          <w:szCs w:val="28"/>
+        </w:rPr>
+      </w:pPr>
+      <w:r>
+        <w:rPr>
+          <w:rFonts w:ascii="Times New Roman" w:hAnsi="Times New Roman" w:cs="Times New Roman"/>
+          <w:sz w:val="28"/>
+          <w:szCs w:val="28"/>
+        </w:rPr>
+        <w:t>Проверила: доцент кафедры</w:t>
+      </w:r>
+      <w:r>
+        <w:rPr>
+          <w:rFonts w:ascii="Times New Roman" w:hAnsi="Times New Roman" w:cs="Times New Roman"/>
+          <w:sz w:val="28"/>
+          <w:szCs w:val="28"/>
+        </w:rPr>
+        <w:t xml:space="preserve"> “</w:t>
+      </w:r>
+      <w:r>
+        <w:rPr>
+          <w:rFonts w:ascii="Times New Roman" w:hAnsi="Times New Roman" w:cs="Times New Roman"/>
+          <w:sz w:val="28"/>
+          <w:szCs w:val="28"/>
+        </w:rPr>
+        <w:t>Управление и защита информации</w:t>
+      </w:r>
+      <w:r>
+        <w:rPr>
+          <w:rFonts w:ascii="Times New Roman" w:hAnsi="Times New Roman" w:cs="Times New Roman"/>
+          <w:sz w:val="28"/>
+          <w:szCs w:val="28"/>
+        </w:rPr>
+        <w:t>”</w:t>
+      </w:r>
+      <w:r>
+        <w:rPr>
+          <w:rFonts w:ascii="Times New Roman" w:hAnsi="Times New Roman" w:cs="Times New Roman"/>
+          <w:sz w:val="28"/>
+          <w:szCs w:val="28"/>
+        </w:rPr>
+        <w:t xml:space="preserve"> Васильева М.А. </w:t>
+      </w:r>
+    </w:p>
+    <w:p>
+      <w:pPr>
+        <w:jc w:val="right"/>
+        <w:rPr>
+          <w:rFonts w:ascii="Times New Roman" w:hAnsi="Times New Roman" w:cs="Times New Roman"/>
+          <w:sz w:val="28"/>
+          <w:szCs w:val="28"/>
+        </w:rPr>
+      </w:pPr>
+      <w:r>
+        <w:rPr>
+          <w:rFonts w:ascii="Times New Roman" w:hAnsi="Times New Roman" w:cs="Times New Roman"/>
+          <w:sz w:val="28"/>
+          <w:szCs w:val="28"/>
+        </w:rPr>
+        <w:t>Подготовил: студент гр. ВТП-211 Старков Д.В.</w:t>
+      </w:r>
+    </w:p>
+    <w:p>
+      <w:pPr>
+        <w:jc w:val="center"/>
+        <w:rPr>
+          <w:rFonts w:ascii="Times New Roman" w:hAnsi="Times New Roman" w:cs="Times New Roman"/>
+          <w:sz w:val="28"/>
+          <w:szCs w:val="28"/>
+        </w:rPr>
+      </w:pPr>
+    </w:p>
+    <w:p>
+      <w:pPr>
+        <w:jc w:val="center"/>
+        <w:rPr>
+          <w:rFonts w:ascii="Times New Roman" w:hAnsi="Times New Roman" w:cs="Times New Roman"/>
+          <w:sz w:val="28"/>
+          <w:szCs w:val="28"/>
+        </w:rPr>
+      </w:pPr>
+    </w:p>
+    <w:p>
+      <w:pPr>
+        <w:jc w:val="center"/>
+        <w:rPr>
+          <w:rFonts w:ascii="Times New Roman" w:hAnsi="Times New Roman" w:cs="Times New Roman"/>
+          <w:sz w:val="28"/>
+          <w:szCs w:val="28"/>
+        </w:rPr>
+      </w:pPr>
+    </w:p>
+    <w:p>
+      <w:pPr>
+        <w:rPr>
+          <w:rFonts w:ascii="Times New Roman" w:hAnsi="Times New Roman" w:cs="Times New Roman"/>
+          <w:sz w:val="28"/>
+          <w:szCs w:val="28"/>
+        </w:rPr>
+      </w:pPr>
+    </w:p>
+    <w:p>
+      <w:pPr>
+        <w:jc w:val="center"/>
+        <w:rPr>
+          <w:rFonts w:ascii="Times New Roman" w:hAnsi="Times New Roman" w:cs="Times New Roman"/>
+          <w:sz w:val="28"/>
+          <w:szCs w:val="28"/>
+        </w:rPr>
+      </w:pPr>
+    </w:p>
+    <w:p>
+      <w:pPr>
+        <w:jc w:val="center"/>
+        <w:rPr>
+          <w:rFonts w:ascii="Times New Roman" w:hAnsi="Times New Roman" w:cs="Times New Roman"/>
+          <w:sz w:val="28"/>
+          <w:szCs w:val="28"/>
+        </w:rPr>
+      </w:pPr>
+    </w:p>
+    <w:p>
+      <w:pPr>
+        <w:jc w:val="center"/>
+        <w:rPr>
+          <w:rFonts w:ascii="Times New Roman" w:hAnsi="Times New Roman" w:cs="Times New Roman"/>
+          <w:sz w:val="28"/>
+          <w:szCs w:val="28"/>
+        </w:rPr>
+      </w:pPr>
+    </w:p>
+    <w:p>
+      <w:pPr>
+        <w:rPr>
+          <w:rFonts w:ascii="Times New Roman" w:hAnsi="Times New Roman" w:cs="Times New Roman"/>
+          <w:sz w:val="28"/>
+          <w:szCs w:val="28"/>
+        </w:rPr>
+      </w:pPr>
+    </w:p>
+    <w:p>
+      <w:pPr>
+        <w:rPr>
+          <w:color w:val="000000"/>
+          <w:sz w:val="28"/>
+          <w:szCs w:val="28"/>
+        </w:rPr>
+      </w:pPr>
+    </w:p>
+    <w:p>
+      <w:pPr>
+        <w:rPr>
+          <w:color w:val="000000"/>
+          <w:sz w:val="28"/>
+          <w:szCs w:val="28"/>
+        </w:rPr>
+      </w:pPr>
+    </w:p>
+    <w:p>
+      <w:pPr>
+        <w:rPr>
+          <w:color w:val="000000"/>
+          <w:sz w:val="28"/>
+          <w:szCs w:val="28"/>
+        </w:rPr>
+      </w:pPr>
+    </w:p>
+    <w:p>
+      <w:pPr>
+        <w:rPr>
+          <w:color w:val="000000"/>
+          <w:sz w:val="28"/>
+          <w:szCs w:val="28"/>
+        </w:rPr>
+      </w:pPr>
+    </w:p>
+    <w:p>
+      <w:pPr>
+        <w:rPr>
+          <w:color w:val="000000"/>
+          <w:sz w:val="28"/>
+          <w:szCs w:val="28"/>
+        </w:rPr>
+      </w:pPr>
+    </w:p>
+    <w:p>
+      <w:pPr>
+        <w:rPr>
+          <w:color w:val="000000"/>
+          <w:sz w:val="28"/>
+          <w:szCs w:val="28"/>
+        </w:rPr>
+      </w:pPr>
+    </w:p>
+    <w:p>
+      <w:pPr>
+        <w:rPr>
+          <w:color w:val="000000"/>
+          <w:sz w:val="28"/>
+          <w:szCs w:val="28"/>
+        </w:rPr>
+      </w:pPr>
+    </w:p>
+    <w:p>
+      <w:pPr>
+        <w:jc w:val="center"/>
+        <w:rPr>
+          <w:rFonts w:ascii="Times New Roman" w:eastAsia="Times New Roman" w:hAnsi="Times New Roman" w:cs="Times New Roman"/>
+          <w:color w:val="000000"/>
+          <w:sz w:val="28"/>
+          <w:szCs w:val="28"/>
+          <w:lang w:eastAsia="ru-RU"/>
+        </w:rPr>
+      </w:pPr>
+      <w:r>
+        <w:rPr>
+          <w:color w:val="000000"/>
+          <w:sz w:val="27"/>
+          <w:szCs w:val="27"/>
         </w:rPr>
         <w:t>Москва – 2021</w:t>
       </w:r>
@@ -516,6 +526,13 @@
     </w:p>
     <w:sdt>
       <w:sdtPr>
+        <w:rPr>
+          <w:rFonts w:asciiTheme="minorHAnsi" w:eastAsiaTheme="minorHAnsi" w:hAnsiTheme="minorHAnsi" w:cstheme="minorBidi"/>
+          <w:color w:val="auto"/>
+          <w:sz w:val="22"/>
+          <w:szCs w:val="22"/>
+          <w:lang w:val="ru-RU"/>
+        </w:rPr>
         <w:id w:val="2060126094"/>
         <w:docPartObj>
           <w:docPartGallery w:val="Table of Contents"/>
@@ -524,20 +541,15 @@
       </w:sdtPr>
       <w:sdtEndPr>
         <w:rPr>
-          <w:rFonts w:asciiTheme="minorHAnsi" w:eastAsiaTheme="minorHAnsi" w:hAnsiTheme="minorHAnsi" w:cstheme="minorBidi"/>
           <w:b/>
           <w:bCs/>
           <w:noProof/>
-          <w:color w:val="auto"/>
-          <w:sz w:val="22"/>
-          <w:szCs w:val="22"/>
-          <w:lang w:val="ru-RU"/>
         </w:rPr>
       </w:sdtEndPr>
       <w:sdtContent>
         <w:p>
           <w:pPr>
-            <w:pStyle w:val="TOCHeading"/>
+            <w:pStyle w:val="a4"/>
           </w:pPr>
           <w:r>
             <w:rPr>
@@ -548,7 +560,7 @@
         </w:p>
         <w:p>
           <w:pPr>
-            <w:pStyle w:val="TOC1"/>
+            <w:pStyle w:val="11"/>
             <w:tabs>
               <w:tab w:val="left" w:pos="440"/>
               <w:tab w:val="right" w:leader="dot" w:pos="9345"/>
@@ -572,7 +584,7 @@
           <w:hyperlink w:anchor="_Toc88065276" w:history="1">
             <w:r>
               <w:rPr>
-                <w:rStyle w:val="Hyperlink"/>
+                <w:rStyle w:val="a6"/>
                 <w:noProof/>
               </w:rPr>
               <w:t>1.</w:t>
@@ -585,7 +597,7 @@
             </w:r>
             <w:r>
               <w:rPr>
-                <w:rStyle w:val="Hyperlink"/>
+                <w:rStyle w:val="a6"/>
                 <w:noProof/>
               </w:rPr>
               <w:t>Задание</w:t>
@@ -642,7 +654,7 @@
         </w:p>
         <w:p>
           <w:pPr>
-            <w:pStyle w:val="TOC1"/>
+            <w:pStyle w:val="11"/>
             <w:tabs>
               <w:tab w:val="left" w:pos="440"/>
               <w:tab w:val="right" w:leader="dot" w:pos="9345"/>
@@ -654,7 +666,7 @@
           <w:hyperlink w:anchor="_Toc88065277" w:history="1">
             <w:r>
               <w:rPr>
-                <w:rStyle w:val="Hyperlink"/>
+                <w:rStyle w:val="a6"/>
                 <w:noProof/>
               </w:rPr>
               <w:t>2.</w:t>
@@ -667,7 +679,7 @@
             </w:r>
             <w:r>
               <w:rPr>
-                <w:rStyle w:val="Hyperlink"/>
+                <w:rStyle w:val="a6"/>
                 <w:noProof/>
               </w:rPr>
               <w:t>Блок схема</w:t>
@@ -724,7 +736,7 @@
         </w:p>
         <w:p>
           <w:pPr>
-            <w:pStyle w:val="TOC1"/>
+            <w:pStyle w:val="11"/>
             <w:tabs>
               <w:tab w:val="left" w:pos="440"/>
               <w:tab w:val="right" w:leader="dot" w:pos="9345"/>
@@ -736,7 +748,7 @@
           <w:hyperlink w:anchor="_Toc88065278" w:history="1">
             <w:r>
               <w:rPr>
-                <w:rStyle w:val="Hyperlink"/>
+                <w:rStyle w:val="a6"/>
                 <w:rFonts w:eastAsia="Times New Roman"/>
                 <w:noProof/>
                 <w:lang w:val="en-US" w:eastAsia="ru-RU"/>
@@ -751,7 +763,7 @@
             </w:r>
             <w:r>
               <w:rPr>
-                <w:rStyle w:val="Hyperlink"/>
+                <w:rStyle w:val="a6"/>
                 <w:rFonts w:eastAsia="Times New Roman"/>
                 <w:noProof/>
                 <w:lang w:eastAsia="ru-RU"/>
@@ -760,7 +772,7 @@
             </w:r>
             <w:r>
               <w:rPr>
-                <w:rStyle w:val="Hyperlink"/>
+                <w:rStyle w:val="a6"/>
                 <w:rFonts w:eastAsia="Times New Roman"/>
                 <w:noProof/>
                 <w:lang w:val="en-US" w:eastAsia="ru-RU"/>
@@ -819,7 +831,7 @@
         </w:p>
         <w:p>
           <w:pPr>
-            <w:pStyle w:val="TOC1"/>
+            <w:pStyle w:val="11"/>
             <w:tabs>
               <w:tab w:val="left" w:pos="440"/>
               <w:tab w:val="right" w:leader="dot" w:pos="9345"/>
@@ -831,7 +843,7 @@
           <w:hyperlink w:anchor="_Toc88065279" w:history="1">
             <w:r>
               <w:rPr>
-                <w:rStyle w:val="Hyperlink"/>
+                <w:rStyle w:val="a6"/>
                 <w:noProof/>
               </w:rPr>
               <w:t>4.</w:t>
@@ -844,14 +856,14 @@
             </w:r>
             <w:r>
               <w:rPr>
-                <w:rStyle w:val="Hyperlink"/>
+                <w:rStyle w:val="a6"/>
                 <w:noProof/>
               </w:rPr>
               <w:t xml:space="preserve">Решение на </w:t>
             </w:r>
             <w:r>
               <w:rPr>
-                <w:rStyle w:val="Hyperlink"/>
+                <w:rStyle w:val="a6"/>
                 <w:noProof/>
                 <w:lang w:val="en-US"/>
               </w:rPr>
@@ -909,7 +921,7 @@
         </w:p>
         <w:p>
           <w:pPr>
-            <w:pStyle w:val="TOC1"/>
+            <w:pStyle w:val="11"/>
             <w:tabs>
               <w:tab w:val="left" w:pos="440"/>
               <w:tab w:val="right" w:leader="dot" w:pos="9345"/>
@@ -921,7 +933,7 @@
           <w:hyperlink w:anchor="_Toc88065280" w:history="1">
             <w:r>
               <w:rPr>
-                <w:rStyle w:val="Hyperlink"/>
+                <w:rStyle w:val="a6"/>
                 <w:noProof/>
               </w:rPr>
               <w:t>5.</w:t>
@@ -934,7 +946,7 @@
             </w:r>
             <w:r>
               <w:rPr>
-                <w:rStyle w:val="Hyperlink"/>
+                <w:rStyle w:val="a6"/>
                 <w:noProof/>
               </w:rPr>
               <w:t>Принтскрин решения</w:t>
@@ -991,7 +1003,7 @@
         </w:p>
         <w:p>
           <w:pPr>
-            <w:pStyle w:val="TOC1"/>
+            <w:pStyle w:val="11"/>
             <w:tabs>
               <w:tab w:val="left" w:pos="440"/>
               <w:tab w:val="right" w:leader="dot" w:pos="9345"/>
@@ -1003,7 +1015,7 @@
           <w:hyperlink w:anchor="_Toc88065281" w:history="1">
             <w:r>
               <w:rPr>
-                <w:rStyle w:val="Hyperlink"/>
+                <w:rStyle w:val="a6"/>
                 <w:noProof/>
               </w:rPr>
               <w:t>6.</w:t>
@@ -1016,7 +1028,7 @@
             </w:r>
             <w:r>
               <w:rPr>
-                <w:rStyle w:val="Hyperlink"/>
+                <w:rStyle w:val="a6"/>
                 <w:noProof/>
               </w:rPr>
               <w:t>Вывод</w:t>
@@ -1090,7 +1102,7 @@
     </w:sdt>
     <w:p>
       <w:pPr>
-        <w:pStyle w:val="NormalWeb"/>
+        <w:pStyle w:val="a3"/>
         <w:rPr>
           <w:color w:val="000000"/>
           <w:sz w:val="28"/>
@@ -1101,7 +1113,7 @@
     </w:p>
     <w:p>
       <w:pPr>
-        <w:pStyle w:val="Heading1"/>
+        <w:pStyle w:val="1"/>
         <w:numPr>
           <w:ilvl w:val="0"/>
           <w:numId w:val="1"/>
@@ -1115,7 +1127,7 @@
     </w:p>
     <w:p>
       <w:pPr>
-        <w:pStyle w:val="NormalWeb"/>
+        <w:pStyle w:val="a3"/>
         <w:spacing w:line="360" w:lineRule="auto"/>
         <w:ind w:firstLine="708"/>
         <w:jc w:val="both"/>
@@ -1136,7 +1148,7 @@
     </w:p>
     <w:p>
       <w:pPr>
-        <w:pStyle w:val="NormalWeb"/>
+        <w:pStyle w:val="a3"/>
         <w:spacing w:line="360" w:lineRule="auto"/>
         <w:ind w:firstLine="426"/>
         <w:jc w:val="both"/>
@@ -1239,7 +1251,7 @@
     </w:p>
     <w:p>
       <w:pPr>
-        <w:pStyle w:val="Heading1"/>
+        <w:pStyle w:val="1"/>
         <w:numPr>
           <w:ilvl w:val="0"/>
           <w:numId w:val="1"/>
@@ -1407,7 +1419,7 @@
     </w:p>
     <w:p>
       <w:pPr>
-        <w:pStyle w:val="Heading1"/>
+        <w:pStyle w:val="1"/>
         <w:numPr>
           <w:ilvl w:val="0"/>
           <w:numId w:val="1"/>
@@ -2001,7 +2013,7 @@
           <w:rFonts w:ascii="Times New Roman" w:eastAsia="Times New Roman" w:hAnsi="Times New Roman" w:cs="Times New Roman"/>
           <w:sz w:val="28"/>
           <w:szCs w:val="28"/>
-          <w:lang w:eastAsia="ru-RU"/>
+          <w:lang w:val="en-US" w:eastAsia="ru-RU"/>
         </w:rPr>
       </w:pPr>
       <w:r>
@@ -2018,31 +2030,62 @@
           <w:rFonts w:ascii="Times New Roman" w:eastAsia="Times New Roman" w:hAnsi="Times New Roman" w:cs="Times New Roman"/>
           <w:sz w:val="28"/>
           <w:szCs w:val="28"/>
-          <w:lang w:eastAsia="ru-RU"/>
-        </w:rPr>
-        <w:t>return parse(Float32,value)</w:t>
-      </w:r>
-    </w:p>
-    <w:p>
-      <w:pPr>
-        <w:spacing w:line="360" w:lineRule="auto"/>
-        <w:jc w:val="both"/>
-        <w:rPr>
-          <w:rFonts w:ascii="Times New Roman" w:eastAsia="Times New Roman" w:hAnsi="Times New Roman" w:cs="Times New Roman"/>
-          <w:sz w:val="28"/>
-          <w:szCs w:val="28"/>
-          <w:lang w:eastAsia="ru-RU"/>
-        </w:rPr>
-      </w:pPr>
-      <w:r>
-        <w:rPr>
-          <w:rFonts w:ascii="Times New Roman" w:eastAsia="Times New Roman" w:hAnsi="Times New Roman" w:cs="Times New Roman"/>
-          <w:sz w:val="28"/>
-          <w:szCs w:val="28"/>
-          <w:lang w:eastAsia="ru-RU"/>
-        </w:rPr>
-        <w:t xml:space="preserve">        else</w:t>
-      </w:r>
+          <w:lang w:val="en-US" w:eastAsia="ru-RU"/>
+        </w:rPr>
+        <w:t xml:space="preserve">return </w:t>
+      </w:r>
+      <w:proofErr w:type="gramStart"/>
+      <w:r>
+        <w:rPr>
+          <w:rFonts w:ascii="Times New Roman" w:eastAsia="Times New Roman" w:hAnsi="Times New Roman" w:cs="Times New Roman"/>
+          <w:sz w:val="28"/>
+          <w:szCs w:val="28"/>
+          <w:lang w:val="en-US" w:eastAsia="ru-RU"/>
+        </w:rPr>
+        <w:t>parse(</w:t>
+      </w:r>
+      <w:proofErr w:type="gramEnd"/>
+      <w:r>
+        <w:rPr>
+          <w:rFonts w:ascii="Times New Roman" w:eastAsia="Times New Roman" w:hAnsi="Times New Roman" w:cs="Times New Roman"/>
+          <w:sz w:val="28"/>
+          <w:szCs w:val="28"/>
+          <w:lang w:val="en-US" w:eastAsia="ru-RU"/>
+        </w:rPr>
+        <w:t>Float32,value)</w:t>
+      </w:r>
+    </w:p>
+    <w:p>
+      <w:pPr>
+        <w:spacing w:line="360" w:lineRule="auto"/>
+        <w:jc w:val="both"/>
+        <w:rPr>
+          <w:rFonts w:ascii="Times New Roman" w:eastAsia="Times New Roman" w:hAnsi="Times New Roman" w:cs="Times New Roman"/>
+          <w:sz w:val="28"/>
+          <w:szCs w:val="28"/>
+          <w:lang w:eastAsia="ru-RU"/>
+        </w:rPr>
+      </w:pPr>
+      <w:r>
+        <w:rPr>
+          <w:rFonts w:ascii="Times New Roman" w:eastAsia="Times New Roman" w:hAnsi="Times New Roman" w:cs="Times New Roman"/>
+          <w:sz w:val="28"/>
+          <w:szCs w:val="28"/>
+          <w:lang w:val="en-US" w:eastAsia="ru-RU"/>
+        </w:rPr>
+        <w:t xml:space="preserve">        </w:t>
+      </w:r>
+      <w:proofErr w:type="spellStart"/>
+      <w:r>
+        <w:rPr>
+          <w:rFonts w:ascii="Times New Roman" w:eastAsia="Times New Roman" w:hAnsi="Times New Roman" w:cs="Times New Roman"/>
+          <w:sz w:val="28"/>
+          <w:szCs w:val="28"/>
+          <w:lang w:eastAsia="ru-RU"/>
+        </w:rPr>
+        <w:t>else</w:t>
+      </w:r>
+      <w:proofErr w:type="spellEnd"/>
     </w:p>
     <w:p>
       <w:pPr>
@@ -2253,7 +2296,7 @@
           <w:rFonts w:ascii="Times New Roman" w:eastAsia="Times New Roman" w:hAnsi="Times New Roman" w:cs="Times New Roman"/>
           <w:sz w:val="28"/>
           <w:szCs w:val="28"/>
-          <w:lang w:val="en-US" w:eastAsia="ru-RU"/>
+          <w:lang w:eastAsia="ru-RU"/>
         </w:rPr>
       </w:pPr>
       <w:r>
@@ -2275,38 +2318,65 @@
           <w:rFonts w:ascii="Times New Roman" w:eastAsia="Times New Roman" w:hAnsi="Times New Roman" w:cs="Times New Roman"/>
           <w:sz w:val="28"/>
           <w:szCs w:val="28"/>
-          <w:lang w:val="en-US" w:eastAsia="ru-RU"/>
-        </w:rPr>
-      </w:pPr>
-      <w:r>
-        <w:rPr>
-          <w:rFonts w:ascii="Times New Roman" w:eastAsia="Times New Roman" w:hAnsi="Times New Roman" w:cs="Times New Roman"/>
-          <w:sz w:val="28"/>
-          <w:szCs w:val="28"/>
-          <w:lang w:val="en-US" w:eastAsia="ru-RU"/>
-        </w:rPr>
-        <w:t xml:space="preserve">    else</w:t>
-      </w:r>
-    </w:p>
-    <w:p>
-      <w:pPr>
-        <w:spacing w:line="360" w:lineRule="auto"/>
-        <w:jc w:val="both"/>
-        <w:rPr>
-          <w:rFonts w:ascii="Times New Roman" w:eastAsia="Times New Roman" w:hAnsi="Times New Roman" w:cs="Times New Roman"/>
-          <w:sz w:val="28"/>
-          <w:szCs w:val="28"/>
-          <w:lang w:val="en-US" w:eastAsia="ru-RU"/>
-        </w:rPr>
-      </w:pPr>
-      <w:r>
-        <w:rPr>
-          <w:rFonts w:ascii="Times New Roman" w:eastAsia="Times New Roman" w:hAnsi="Times New Roman" w:cs="Times New Roman"/>
-          <w:sz w:val="28"/>
-          <w:szCs w:val="28"/>
-          <w:lang w:val="en-US" w:eastAsia="ru-RU"/>
-        </w:rPr>
-        <w:t xml:space="preserve">      @warn "</w:t>
+          <w:lang w:eastAsia="ru-RU"/>
+        </w:rPr>
+      </w:pPr>
+      <w:r>
+        <w:rPr>
+          <w:rFonts w:ascii="Times New Roman" w:eastAsia="Times New Roman" w:hAnsi="Times New Roman" w:cs="Times New Roman"/>
+          <w:sz w:val="28"/>
+          <w:szCs w:val="28"/>
+          <w:lang w:eastAsia="ru-RU"/>
+        </w:rPr>
+        <w:t xml:space="preserve">    </w:t>
+      </w:r>
+      <w:r>
+        <w:rPr>
+          <w:rFonts w:ascii="Times New Roman" w:eastAsia="Times New Roman" w:hAnsi="Times New Roman" w:cs="Times New Roman"/>
+          <w:sz w:val="28"/>
+          <w:szCs w:val="28"/>
+          <w:lang w:val="en-US" w:eastAsia="ru-RU"/>
+        </w:rPr>
+        <w:t>else</w:t>
+      </w:r>
+    </w:p>
+    <w:p>
+      <w:pPr>
+        <w:spacing w:line="360" w:lineRule="auto"/>
+        <w:jc w:val="both"/>
+        <w:rPr>
+          <w:rFonts w:ascii="Times New Roman" w:eastAsia="Times New Roman" w:hAnsi="Times New Roman" w:cs="Times New Roman"/>
+          <w:sz w:val="28"/>
+          <w:szCs w:val="28"/>
+          <w:lang w:eastAsia="ru-RU"/>
+        </w:rPr>
+      </w:pPr>
+      <w:r>
+        <w:rPr>
+          <w:rFonts w:ascii="Times New Roman" w:eastAsia="Times New Roman" w:hAnsi="Times New Roman" w:cs="Times New Roman"/>
+          <w:sz w:val="28"/>
+          <w:szCs w:val="28"/>
+          <w:lang w:eastAsia="ru-RU"/>
+        </w:rPr>
+        <w:t xml:space="preserve">      @</w:t>
+      </w:r>
+      <w:r>
+        <w:rPr>
+          <w:rFonts w:ascii="Times New Roman" w:eastAsia="Times New Roman" w:hAnsi="Times New Roman" w:cs="Times New Roman"/>
+          <w:sz w:val="28"/>
+          <w:szCs w:val="28"/>
+          <w:lang w:val="en-US" w:eastAsia="ru-RU"/>
+        </w:rPr>
+        <w:t>warn</w:t>
+      </w:r>
+      <w:r>
+        <w:rPr>
+          <w:rFonts w:ascii="Times New Roman" w:eastAsia="Times New Roman" w:hAnsi="Times New Roman" w:cs="Times New Roman"/>
+          <w:sz w:val="28"/>
+          <w:szCs w:val="28"/>
+          <w:lang w:eastAsia="ru-RU"/>
+        </w:rPr>
+        <w:t xml:space="preserve"> "</w:t>
       </w:r>
       <w:r>
         <w:rPr>
@@ -2322,7 +2392,7 @@
           <w:rFonts w:ascii="Times New Roman" w:eastAsia="Times New Roman" w:hAnsi="Times New Roman" w:cs="Times New Roman"/>
           <w:sz w:val="28"/>
           <w:szCs w:val="28"/>
-          <w:lang w:val="en-US" w:eastAsia="ru-RU"/>
+          <w:lang w:eastAsia="ru-RU"/>
         </w:rPr>
         <w:t xml:space="preserve"> </w:t>
       </w:r>
@@ -2340,7 +2410,7 @@
           <w:rFonts w:ascii="Times New Roman" w:eastAsia="Times New Roman" w:hAnsi="Times New Roman" w:cs="Times New Roman"/>
           <w:sz w:val="28"/>
           <w:szCs w:val="28"/>
-          <w:lang w:val="en-US" w:eastAsia="ru-RU"/>
+          <w:lang w:eastAsia="ru-RU"/>
         </w:rPr>
         <w:t>!"</w:t>
       </w:r>
@@ -2361,9 +2431,18 @@
           <w:rFonts w:ascii="Times New Roman" w:eastAsia="Times New Roman" w:hAnsi="Times New Roman" w:cs="Times New Roman"/>
           <w:sz w:val="28"/>
           <w:szCs w:val="28"/>
-          <w:lang w:val="en-US" w:eastAsia="ru-RU"/>
-        </w:rPr>
-        <w:t xml:space="preserve">    end</w:t>
+          <w:lang w:eastAsia="ru-RU"/>
+        </w:rPr>
+        <w:t xml:space="preserve">    </w:t>
+      </w:r>
+      <w:r>
+        <w:rPr>
+          <w:rFonts w:ascii="Times New Roman" w:eastAsia="Times New Roman" w:hAnsi="Times New Roman" w:cs="Times New Roman"/>
+          <w:sz w:val="28"/>
+          <w:szCs w:val="28"/>
+          <w:lang w:val="en-US" w:eastAsia="ru-RU"/>
+        </w:rPr>
+        <w:t>end</w:t>
       </w:r>
     </w:p>
     <w:p>
@@ -2428,126 +2507,9 @@
           <w:rFonts w:ascii="Times New Roman" w:eastAsia="Times New Roman" w:hAnsi="Times New Roman" w:cs="Times New Roman"/>
           <w:sz w:val="28"/>
           <w:szCs w:val="28"/>
-          <w:lang w:eastAsia="ru-RU"/>
-        </w:rPr>
-      </w:pPr>
-      <w:r>
-        <w:rPr>
-          <w:rFonts w:ascii="Times New Roman" w:eastAsia="Times New Roman" w:hAnsi="Times New Roman" w:cs="Times New Roman"/>
-          <w:sz w:val="28"/>
-          <w:szCs w:val="28"/>
-          <w:lang w:eastAsia="ru-RU"/>
-        </w:rPr>
-        <w:t>beginValue = getValue("Введите начало интервала")</w:t>
-      </w:r>
-    </w:p>
-    <w:p>
-      <w:pPr>
-        <w:spacing w:line="360" w:lineRule="auto"/>
-        <w:jc w:val="both"/>
-        <w:rPr>
-          <w:rFonts w:ascii="Times New Roman" w:eastAsia="Times New Roman" w:hAnsi="Times New Roman" w:cs="Times New Roman"/>
-          <w:sz w:val="28"/>
-          <w:szCs w:val="28"/>
-          <w:lang w:eastAsia="ru-RU"/>
-        </w:rPr>
-      </w:pPr>
-      <w:r>
-        <w:rPr>
-          <w:rFonts w:ascii="Times New Roman" w:eastAsia="Times New Roman" w:hAnsi="Times New Roman" w:cs="Times New Roman"/>
-          <w:sz w:val="28"/>
-          <w:szCs w:val="28"/>
-          <w:lang w:eastAsia="ru-RU"/>
-        </w:rPr>
-        <w:t>endValue = getValue("Введите конец интервала", true)</w:t>
-      </w:r>
-    </w:p>
-    <w:p>
-      <w:pPr>
-        <w:spacing w:line="360" w:lineRule="auto"/>
-        <w:jc w:val="both"/>
-        <w:rPr>
-          <w:rFonts w:ascii="Times New Roman" w:eastAsia="Times New Roman" w:hAnsi="Times New Roman" w:cs="Times New Roman"/>
-          <w:sz w:val="28"/>
-          <w:szCs w:val="28"/>
-          <w:lang w:eastAsia="ru-RU"/>
-        </w:rPr>
-      </w:pPr>
-      <w:r>
-        <w:rPr>
-          <w:rFonts w:ascii="Times New Roman" w:eastAsia="Times New Roman" w:hAnsi="Times New Roman" w:cs="Times New Roman"/>
-          <w:sz w:val="28"/>
-          <w:szCs w:val="28"/>
-          <w:lang w:eastAsia="ru-RU"/>
-        </w:rPr>
-        <w:t>stepValue = getValue("Введите шаг интервала")</w:t>
-      </w:r>
-    </w:p>
-    <w:p>
-      <w:pPr>
-        <w:spacing w:line="360" w:lineRule="auto"/>
-        <w:jc w:val="both"/>
-        <w:rPr>
-          <w:rFonts w:ascii="Times New Roman" w:eastAsia="Times New Roman" w:hAnsi="Times New Roman" w:cs="Times New Roman"/>
-          <w:sz w:val="28"/>
-          <w:szCs w:val="28"/>
-          <w:lang w:eastAsia="ru-RU"/>
-        </w:rPr>
-      </w:pPr>
-    </w:p>
-    <w:p>
-      <w:pPr>
-        <w:spacing w:line="360" w:lineRule="auto"/>
-        <w:jc w:val="both"/>
-        <w:rPr>
-          <w:rFonts w:ascii="Times New Roman" w:eastAsia="Times New Roman" w:hAnsi="Times New Roman" w:cs="Times New Roman"/>
-          <w:sz w:val="28"/>
-          <w:szCs w:val="28"/>
-          <w:lang w:eastAsia="ru-RU"/>
-        </w:rPr>
-      </w:pPr>
-      <w:r>
-        <w:rPr>
-          <w:rFonts w:ascii="Times New Roman" w:eastAsia="Times New Roman" w:hAnsi="Times New Roman" w:cs="Times New Roman"/>
-          <w:sz w:val="28"/>
-          <w:szCs w:val="28"/>
-          <w:lang w:eastAsia="ru-RU"/>
-        </w:rPr>
-        <w:t>println("Начало интервала $beginValue, конец интервала $endValue, шаг интервала $stepValue")</w:t>
-      </w:r>
-    </w:p>
-    <w:p>
-      <w:pPr>
-        <w:spacing w:line="360" w:lineRule="auto"/>
-        <w:jc w:val="both"/>
-        <w:rPr>
-          <w:rFonts w:ascii="Times New Roman" w:eastAsia="Times New Roman" w:hAnsi="Times New Roman" w:cs="Times New Roman"/>
-          <w:sz w:val="28"/>
-          <w:szCs w:val="28"/>
-          <w:lang w:eastAsia="ru-RU"/>
-        </w:rPr>
-      </w:pPr>
-    </w:p>
-    <w:p>
-      <w:pPr>
-        <w:spacing w:line="360" w:lineRule="auto"/>
-        <w:jc w:val="both"/>
-        <w:rPr>
-          <w:rFonts w:ascii="Times New Roman" w:eastAsia="Times New Roman" w:hAnsi="Times New Roman" w:cs="Times New Roman"/>
-          <w:sz w:val="28"/>
-          <w:szCs w:val="28"/>
-          <w:lang w:val="en-US" w:eastAsia="ru-RU"/>
-        </w:rPr>
-      </w:pPr>
-      <w:r>
-        <w:rPr>
-          <w:rFonts w:ascii="Times New Roman" w:eastAsia="Times New Roman" w:hAnsi="Times New Roman" w:cs="Times New Roman"/>
-          <w:sz w:val="28"/>
-          <w:szCs w:val="28"/>
-          <w:lang w:val="en-US" w:eastAsia="ru-RU"/>
-        </w:rPr>
-        <w:t xml:space="preserve">x = </w:t>
-      </w:r>
+          <w:lang w:val="en-US" w:eastAsia="ru-RU"/>
+        </w:rPr>
+      </w:pPr>
       <w:proofErr w:type="spellStart"/>
       <w:r>
         <w:rPr>
@@ -2559,112 +2521,15 @@
         <w:t>beginValue</w:t>
       </w:r>
       <w:proofErr w:type="spellEnd"/>
-    </w:p>
-    <w:p>
-      <w:pPr>
-        <w:spacing w:line="360" w:lineRule="auto"/>
-        <w:jc w:val="both"/>
-        <w:rPr>
-          <w:rFonts w:ascii="Times New Roman" w:eastAsia="Times New Roman" w:hAnsi="Times New Roman" w:cs="Times New Roman"/>
-          <w:sz w:val="28"/>
-          <w:szCs w:val="28"/>
-          <w:lang w:val="en-US" w:eastAsia="ru-RU"/>
-        </w:rPr>
-      </w:pPr>
-      <w:r>
-        <w:rPr>
-          <w:rFonts w:ascii="Times New Roman" w:eastAsia="Times New Roman" w:hAnsi="Times New Roman" w:cs="Times New Roman"/>
-          <w:sz w:val="28"/>
-          <w:szCs w:val="28"/>
-          <w:lang w:val="en-US" w:eastAsia="ru-RU"/>
-        </w:rPr>
-        <w:t>while x&lt;=</w:t>
-      </w:r>
-      <w:proofErr w:type="spellStart"/>
-      <w:r>
-        <w:rPr>
-          <w:rFonts w:ascii="Times New Roman" w:eastAsia="Times New Roman" w:hAnsi="Times New Roman" w:cs="Times New Roman"/>
-          <w:sz w:val="28"/>
-          <w:szCs w:val="28"/>
-          <w:lang w:val="en-US" w:eastAsia="ru-RU"/>
-        </w:rPr>
-        <w:t>endValue</w:t>
-      </w:r>
-      <w:proofErr w:type="spellEnd"/>
-    </w:p>
-    <w:p>
-      <w:pPr>
-        <w:spacing w:line="360" w:lineRule="auto"/>
-        <w:jc w:val="both"/>
-        <w:rPr>
-          <w:rFonts w:ascii="Times New Roman" w:eastAsia="Times New Roman" w:hAnsi="Times New Roman" w:cs="Times New Roman"/>
-          <w:sz w:val="28"/>
-          <w:szCs w:val="28"/>
-          <w:lang w:val="en-US" w:eastAsia="ru-RU"/>
-        </w:rPr>
-      </w:pPr>
-      <w:r>
-        <w:rPr>
-          <w:rFonts w:ascii="Times New Roman" w:eastAsia="Times New Roman" w:hAnsi="Times New Roman" w:cs="Times New Roman"/>
-          <w:sz w:val="28"/>
-          <w:szCs w:val="28"/>
-          <w:lang w:val="en-US" w:eastAsia="ru-RU"/>
-        </w:rPr>
-        <w:t>global x</w:t>
-      </w:r>
-    </w:p>
-    <w:p>
-      <w:pPr>
-        <w:spacing w:line="360" w:lineRule="auto"/>
-        <w:jc w:val="both"/>
-        <w:rPr>
-          <w:rFonts w:ascii="Times New Roman" w:eastAsia="Times New Roman" w:hAnsi="Times New Roman" w:cs="Times New Roman"/>
-          <w:sz w:val="28"/>
-          <w:szCs w:val="28"/>
-          <w:lang w:val="en-US" w:eastAsia="ru-RU"/>
-        </w:rPr>
-      </w:pPr>
-      <w:r>
-        <w:rPr>
-          <w:rFonts w:ascii="Times New Roman" w:eastAsia="Times New Roman" w:hAnsi="Times New Roman" w:cs="Times New Roman"/>
-          <w:sz w:val="28"/>
-          <w:szCs w:val="28"/>
-          <w:lang w:val="en-US" w:eastAsia="ru-RU"/>
-        </w:rPr>
-        <w:t>y= x - (1/(3+</w:t>
-      </w:r>
-      <w:proofErr w:type="gramStart"/>
-      <w:r>
-        <w:rPr>
-          <w:rFonts w:ascii="Times New Roman" w:eastAsia="Times New Roman" w:hAnsi="Times New Roman" w:cs="Times New Roman"/>
-          <w:sz w:val="28"/>
-          <w:szCs w:val="28"/>
-          <w:lang w:val="en-US" w:eastAsia="ru-RU"/>
-        </w:rPr>
-        <w:t>sin(</w:t>
-      </w:r>
-      <w:proofErr w:type="gramEnd"/>
-      <w:r>
-        <w:rPr>
-          <w:rFonts w:ascii="Times New Roman" w:eastAsia="Times New Roman" w:hAnsi="Times New Roman" w:cs="Times New Roman"/>
-          <w:sz w:val="28"/>
-          <w:szCs w:val="28"/>
-          <w:lang w:val="en-US" w:eastAsia="ru-RU"/>
-        </w:rPr>
-        <w:t>3.6x)))</w:t>
-      </w:r>
-    </w:p>
-    <w:p>
-      <w:pPr>
-        <w:spacing w:line="360" w:lineRule="auto"/>
-        <w:jc w:val="both"/>
-        <w:rPr>
-          <w:rFonts w:ascii="Times New Roman" w:eastAsia="Times New Roman" w:hAnsi="Times New Roman" w:cs="Times New Roman"/>
-          <w:sz w:val="28"/>
-          <w:szCs w:val="28"/>
-          <w:lang w:val="en-US" w:eastAsia="ru-RU"/>
-        </w:rPr>
-      </w:pPr>
+      <w:r>
+        <w:rPr>
+          <w:rFonts w:ascii="Times New Roman" w:eastAsia="Times New Roman" w:hAnsi="Times New Roman" w:cs="Times New Roman"/>
+          <w:sz w:val="28"/>
+          <w:szCs w:val="28"/>
+          <w:lang w:val="en-US" w:eastAsia="ru-RU"/>
+        </w:rPr>
+        <w:t xml:space="preserve"> = </w:t>
+      </w:r>
       <w:proofErr w:type="spellStart"/>
       <w:proofErr w:type="gramStart"/>
       <w:r>
@@ -2674,6 +2539,358 @@
           <w:szCs w:val="28"/>
           <w:lang w:val="en-US" w:eastAsia="ru-RU"/>
         </w:rPr>
+        <w:t>getValue</w:t>
+      </w:r>
+      <w:proofErr w:type="spellEnd"/>
+      <w:r>
+        <w:rPr>
+          <w:rFonts w:ascii="Times New Roman" w:eastAsia="Times New Roman" w:hAnsi="Times New Roman" w:cs="Times New Roman"/>
+          <w:sz w:val="28"/>
+          <w:szCs w:val="28"/>
+          <w:lang w:val="en-US" w:eastAsia="ru-RU"/>
+        </w:rPr>
+        <w:t>(</w:t>
+      </w:r>
+      <w:proofErr w:type="gramEnd"/>
+      <w:r>
+        <w:rPr>
+          <w:rFonts w:ascii="Times New Roman" w:eastAsia="Times New Roman" w:hAnsi="Times New Roman" w:cs="Times New Roman"/>
+          <w:sz w:val="28"/>
+          <w:szCs w:val="28"/>
+          <w:lang w:val="en-US" w:eastAsia="ru-RU"/>
+        </w:rPr>
+        <w:t>"</w:t>
+      </w:r>
+      <w:r>
+        <w:rPr>
+          <w:rFonts w:ascii="Times New Roman" w:eastAsia="Times New Roman" w:hAnsi="Times New Roman" w:cs="Times New Roman"/>
+          <w:sz w:val="28"/>
+          <w:szCs w:val="28"/>
+          <w:lang w:eastAsia="ru-RU"/>
+        </w:rPr>
+        <w:t>Введите</w:t>
+      </w:r>
+      <w:r>
+        <w:rPr>
+          <w:rFonts w:ascii="Times New Roman" w:eastAsia="Times New Roman" w:hAnsi="Times New Roman" w:cs="Times New Roman"/>
+          <w:sz w:val="28"/>
+          <w:szCs w:val="28"/>
+          <w:lang w:val="en-US" w:eastAsia="ru-RU"/>
+        </w:rPr>
+        <w:t xml:space="preserve"> </w:t>
+      </w:r>
+      <w:r>
+        <w:rPr>
+          <w:rFonts w:ascii="Times New Roman" w:eastAsia="Times New Roman" w:hAnsi="Times New Roman" w:cs="Times New Roman"/>
+          <w:sz w:val="28"/>
+          <w:szCs w:val="28"/>
+          <w:lang w:eastAsia="ru-RU"/>
+        </w:rPr>
+        <w:t>начало</w:t>
+      </w:r>
+      <w:r>
+        <w:rPr>
+          <w:rFonts w:ascii="Times New Roman" w:eastAsia="Times New Roman" w:hAnsi="Times New Roman" w:cs="Times New Roman"/>
+          <w:sz w:val="28"/>
+          <w:szCs w:val="28"/>
+          <w:lang w:val="en-US" w:eastAsia="ru-RU"/>
+        </w:rPr>
+        <w:t xml:space="preserve"> </w:t>
+      </w:r>
+      <w:r>
+        <w:rPr>
+          <w:rFonts w:ascii="Times New Roman" w:eastAsia="Times New Roman" w:hAnsi="Times New Roman" w:cs="Times New Roman"/>
+          <w:sz w:val="28"/>
+          <w:szCs w:val="28"/>
+          <w:lang w:eastAsia="ru-RU"/>
+        </w:rPr>
+        <w:t>интервала</w:t>
+      </w:r>
+      <w:r>
+        <w:rPr>
+          <w:rFonts w:ascii="Times New Roman" w:eastAsia="Times New Roman" w:hAnsi="Times New Roman" w:cs="Times New Roman"/>
+          <w:sz w:val="28"/>
+          <w:szCs w:val="28"/>
+          <w:lang w:val="en-US" w:eastAsia="ru-RU"/>
+        </w:rPr>
+        <w:t>")</w:t>
+      </w:r>
+    </w:p>
+    <w:p>
+      <w:pPr>
+        <w:spacing w:line="360" w:lineRule="auto"/>
+        <w:jc w:val="both"/>
+        <w:rPr>
+          <w:rFonts w:ascii="Times New Roman" w:eastAsia="Times New Roman" w:hAnsi="Times New Roman" w:cs="Times New Roman"/>
+          <w:sz w:val="28"/>
+          <w:szCs w:val="28"/>
+          <w:lang w:eastAsia="ru-RU"/>
+        </w:rPr>
+      </w:pPr>
+      <w:proofErr w:type="spellStart"/>
+      <w:r>
+        <w:rPr>
+          <w:rFonts w:ascii="Times New Roman" w:eastAsia="Times New Roman" w:hAnsi="Times New Roman" w:cs="Times New Roman"/>
+          <w:sz w:val="28"/>
+          <w:szCs w:val="28"/>
+          <w:lang w:eastAsia="ru-RU"/>
+        </w:rPr>
+        <w:t>endValue</w:t>
+      </w:r>
+      <w:proofErr w:type="spellEnd"/>
+      <w:r>
+        <w:rPr>
+          <w:rFonts w:ascii="Times New Roman" w:eastAsia="Times New Roman" w:hAnsi="Times New Roman" w:cs="Times New Roman"/>
+          <w:sz w:val="28"/>
+          <w:szCs w:val="28"/>
+          <w:lang w:eastAsia="ru-RU"/>
+        </w:rPr>
+        <w:t xml:space="preserve"> = </w:t>
+      </w:r>
+      <w:proofErr w:type="spellStart"/>
+      <w:proofErr w:type="gramStart"/>
+      <w:r>
+        <w:rPr>
+          <w:rFonts w:ascii="Times New Roman" w:eastAsia="Times New Roman" w:hAnsi="Times New Roman" w:cs="Times New Roman"/>
+          <w:sz w:val="28"/>
+          <w:szCs w:val="28"/>
+          <w:lang w:eastAsia="ru-RU"/>
+        </w:rPr>
+        <w:t>getValue</w:t>
+      </w:r>
+      <w:proofErr w:type="spellEnd"/>
+      <w:r>
+        <w:rPr>
+          <w:rFonts w:ascii="Times New Roman" w:eastAsia="Times New Roman" w:hAnsi="Times New Roman" w:cs="Times New Roman"/>
+          <w:sz w:val="28"/>
+          <w:szCs w:val="28"/>
+          <w:lang w:eastAsia="ru-RU"/>
+        </w:rPr>
+        <w:t>(</w:t>
+      </w:r>
+      <w:proofErr w:type="gramEnd"/>
+      <w:r>
+        <w:rPr>
+          <w:rFonts w:ascii="Times New Roman" w:eastAsia="Times New Roman" w:hAnsi="Times New Roman" w:cs="Times New Roman"/>
+          <w:sz w:val="28"/>
+          <w:szCs w:val="28"/>
+          <w:lang w:eastAsia="ru-RU"/>
+        </w:rPr>
+        <w:t>"Введите конец интервала", true)</w:t>
+      </w:r>
+    </w:p>
+    <w:p>
+      <w:pPr>
+        <w:spacing w:line="360" w:lineRule="auto"/>
+        <w:jc w:val="both"/>
+        <w:rPr>
+          <w:rFonts w:ascii="Times New Roman" w:eastAsia="Times New Roman" w:hAnsi="Times New Roman" w:cs="Times New Roman"/>
+          <w:sz w:val="28"/>
+          <w:szCs w:val="28"/>
+          <w:lang w:eastAsia="ru-RU"/>
+        </w:rPr>
+      </w:pPr>
+      <w:r>
+        <w:rPr>
+          <w:rFonts w:ascii="Times New Roman" w:eastAsia="Times New Roman" w:hAnsi="Times New Roman" w:cs="Times New Roman"/>
+          <w:sz w:val="28"/>
+          <w:szCs w:val="28"/>
+          <w:lang w:eastAsia="ru-RU"/>
+        </w:rPr>
+        <w:t>stepValue = getValue("Введите шаг интервала")</w:t>
+      </w:r>
+    </w:p>
+    <w:p>
+      <w:pPr>
+        <w:spacing w:line="360" w:lineRule="auto"/>
+        <w:jc w:val="both"/>
+        <w:rPr>
+          <w:rFonts w:ascii="Times New Roman" w:eastAsia="Times New Roman" w:hAnsi="Times New Roman" w:cs="Times New Roman"/>
+          <w:sz w:val="28"/>
+          <w:szCs w:val="28"/>
+          <w:lang w:eastAsia="ru-RU"/>
+        </w:rPr>
+      </w:pPr>
+    </w:p>
+    <w:p>
+      <w:pPr>
+        <w:spacing w:line="360" w:lineRule="auto"/>
+        <w:jc w:val="both"/>
+        <w:rPr>
+          <w:rFonts w:ascii="Times New Roman" w:eastAsia="Times New Roman" w:hAnsi="Times New Roman" w:cs="Times New Roman"/>
+          <w:sz w:val="28"/>
+          <w:szCs w:val="28"/>
+          <w:lang w:eastAsia="ru-RU"/>
+        </w:rPr>
+      </w:pPr>
+      <w:r>
+        <w:rPr>
+          <w:rFonts w:ascii="Times New Roman" w:eastAsia="Times New Roman" w:hAnsi="Times New Roman" w:cs="Times New Roman"/>
+          <w:sz w:val="28"/>
+          <w:szCs w:val="28"/>
+          <w:lang w:eastAsia="ru-RU"/>
+        </w:rPr>
+        <w:t>println("Начало интервала $beginValue, конец интервала $endValue, шаг интервала $stepValue")</w:t>
+      </w:r>
+    </w:p>
+    <w:p>
+      <w:pPr>
+        <w:spacing w:line="360" w:lineRule="auto"/>
+        <w:jc w:val="both"/>
+        <w:rPr>
+          <w:rFonts w:ascii="Times New Roman" w:eastAsia="Times New Roman" w:hAnsi="Times New Roman" w:cs="Times New Roman"/>
+          <w:sz w:val="28"/>
+          <w:szCs w:val="28"/>
+          <w:lang w:eastAsia="ru-RU"/>
+        </w:rPr>
+      </w:pPr>
+    </w:p>
+    <w:p>
+      <w:pPr>
+        <w:spacing w:line="360" w:lineRule="auto"/>
+        <w:jc w:val="both"/>
+        <w:rPr>
+          <w:rFonts w:ascii="Times New Roman" w:eastAsia="Times New Roman" w:hAnsi="Times New Roman" w:cs="Times New Roman"/>
+          <w:sz w:val="28"/>
+          <w:szCs w:val="28"/>
+          <w:lang w:val="en-US" w:eastAsia="ru-RU"/>
+        </w:rPr>
+      </w:pPr>
+      <w:r>
+        <w:rPr>
+          <w:rFonts w:ascii="Times New Roman" w:eastAsia="Times New Roman" w:hAnsi="Times New Roman" w:cs="Times New Roman"/>
+          <w:sz w:val="28"/>
+          <w:szCs w:val="28"/>
+          <w:lang w:val="en-US" w:eastAsia="ru-RU"/>
+        </w:rPr>
+        <w:t xml:space="preserve">x = </w:t>
+      </w:r>
+      <w:proofErr w:type="spellStart"/>
+      <w:r>
+        <w:rPr>
+          <w:rFonts w:ascii="Times New Roman" w:eastAsia="Times New Roman" w:hAnsi="Times New Roman" w:cs="Times New Roman"/>
+          <w:sz w:val="28"/>
+          <w:szCs w:val="28"/>
+          <w:lang w:val="en-US" w:eastAsia="ru-RU"/>
+        </w:rPr>
+        <w:t>beginValue</w:t>
+      </w:r>
+      <w:proofErr w:type="spellEnd"/>
+    </w:p>
+    <w:p>
+      <w:pPr>
+        <w:spacing w:line="360" w:lineRule="auto"/>
+        <w:jc w:val="both"/>
+        <w:rPr>
+          <w:rFonts w:ascii="Times New Roman" w:eastAsia="Times New Roman" w:hAnsi="Times New Roman" w:cs="Times New Roman"/>
+          <w:sz w:val="28"/>
+          <w:szCs w:val="28"/>
+          <w:lang w:val="en-US" w:eastAsia="ru-RU"/>
+        </w:rPr>
+      </w:pPr>
+      <w:r>
+        <w:rPr>
+          <w:rFonts w:ascii="Times New Roman" w:eastAsia="Times New Roman" w:hAnsi="Times New Roman" w:cs="Times New Roman"/>
+          <w:sz w:val="28"/>
+          <w:szCs w:val="28"/>
+          <w:lang w:val="en-US" w:eastAsia="ru-RU"/>
+        </w:rPr>
+        <w:t>while x&lt;=</w:t>
+      </w:r>
+      <w:proofErr w:type="spellStart"/>
+      <w:r>
+        <w:rPr>
+          <w:rFonts w:ascii="Times New Roman" w:eastAsia="Times New Roman" w:hAnsi="Times New Roman" w:cs="Times New Roman"/>
+          <w:sz w:val="28"/>
+          <w:szCs w:val="28"/>
+          <w:lang w:val="en-US" w:eastAsia="ru-RU"/>
+        </w:rPr>
+        <w:t>endValue</w:t>
+      </w:r>
+      <w:proofErr w:type="spellEnd"/>
+    </w:p>
+    <w:p>
+      <w:pPr>
+        <w:spacing w:line="360" w:lineRule="auto"/>
+        <w:jc w:val="both"/>
+        <w:rPr>
+          <w:rFonts w:ascii="Times New Roman" w:eastAsia="Times New Roman" w:hAnsi="Times New Roman" w:cs="Times New Roman"/>
+          <w:sz w:val="28"/>
+          <w:szCs w:val="28"/>
+          <w:lang w:val="en-US" w:eastAsia="ru-RU"/>
+        </w:rPr>
+      </w:pPr>
+      <w:r>
+        <w:rPr>
+          <w:rFonts w:ascii="Times New Roman" w:eastAsia="Times New Roman" w:hAnsi="Times New Roman" w:cs="Times New Roman"/>
+          <w:sz w:val="28"/>
+          <w:szCs w:val="28"/>
+          <w:lang w:val="en-US" w:eastAsia="ru-RU"/>
+        </w:rPr>
+        <w:t>global x</w:t>
+      </w:r>
+    </w:p>
+    <w:p>
+      <w:pPr>
+        <w:spacing w:line="360" w:lineRule="auto"/>
+        <w:jc w:val="both"/>
+        <w:rPr>
+          <w:rFonts w:ascii="Times New Roman" w:eastAsia="Times New Roman" w:hAnsi="Times New Roman" w:cs="Times New Roman"/>
+          <w:sz w:val="28"/>
+          <w:szCs w:val="28"/>
+          <w:lang w:val="en-US" w:eastAsia="ru-RU"/>
+        </w:rPr>
+      </w:pPr>
+      <w:r>
+        <w:rPr>
+          <w:rFonts w:ascii="Times New Roman" w:eastAsia="Times New Roman" w:hAnsi="Times New Roman" w:cs="Times New Roman"/>
+          <w:sz w:val="28"/>
+          <w:szCs w:val="28"/>
+          <w:lang w:val="en-US" w:eastAsia="ru-RU"/>
+        </w:rPr>
+        <w:t>y= x - (1/(3+</w:t>
+      </w:r>
+      <w:proofErr w:type="gramStart"/>
+      <w:r>
+        <w:rPr>
+          <w:rFonts w:ascii="Times New Roman" w:eastAsia="Times New Roman" w:hAnsi="Times New Roman" w:cs="Times New Roman"/>
+          <w:sz w:val="28"/>
+          <w:szCs w:val="28"/>
+          <w:lang w:val="en-US" w:eastAsia="ru-RU"/>
+        </w:rPr>
+        <w:t>sin(</w:t>
+      </w:r>
+      <w:proofErr w:type="gramEnd"/>
+      <w:r>
+        <w:rPr>
+          <w:rFonts w:ascii="Times New Roman" w:eastAsia="Times New Roman" w:hAnsi="Times New Roman" w:cs="Times New Roman"/>
+          <w:sz w:val="28"/>
+          <w:szCs w:val="28"/>
+          <w:lang w:val="en-US" w:eastAsia="ru-RU"/>
+        </w:rPr>
+        <w:t>3.6x)))</w:t>
+      </w:r>
+    </w:p>
+    <w:p>
+      <w:pPr>
+        <w:spacing w:line="360" w:lineRule="auto"/>
+        <w:jc w:val="both"/>
+        <w:rPr>
+          <w:rFonts w:ascii="Times New Roman" w:eastAsia="Times New Roman" w:hAnsi="Times New Roman" w:cs="Times New Roman"/>
+          <w:sz w:val="28"/>
+          <w:szCs w:val="28"/>
+          <w:lang w:val="en-US" w:eastAsia="ru-RU"/>
+        </w:rPr>
+      </w:pPr>
+      <w:proofErr w:type="spellStart"/>
+      <w:proofErr w:type="gramStart"/>
+      <w:r>
+        <w:rPr>
+          <w:rFonts w:ascii="Times New Roman" w:eastAsia="Times New Roman" w:hAnsi="Times New Roman" w:cs="Times New Roman"/>
+          <w:sz w:val="28"/>
+          <w:szCs w:val="28"/>
+          <w:lang w:val="en-US" w:eastAsia="ru-RU"/>
+        </w:rPr>
         <w:t>println</w:t>
       </w:r>
       <w:proofErr w:type="spellEnd"/>
@@ -2752,7 +2969,7 @@
     </w:p>
     <w:p>
       <w:pPr>
-        <w:pStyle w:val="Heading1"/>
+        <w:pStyle w:val="1"/>
         <w:numPr>
           <w:ilvl w:val="0"/>
           <w:numId w:val="1"/>
@@ -2901,7 +3118,7 @@
     </w:p>
     <w:p>
       <w:pPr>
-        <w:pStyle w:val="Heading1"/>
+        <w:pStyle w:val="1"/>
         <w:numPr>
           <w:ilvl w:val="0"/>
           <w:numId w:val="1"/>
@@ -3009,7 +3226,7 @@
     </w:p>
     <w:p>
       <w:pPr>
-        <w:pStyle w:val="Heading1"/>
+        <w:pStyle w:val="1"/>
         <w:numPr>
           <w:ilvl w:val="0"/>
           <w:numId w:val="1"/>
@@ -3672,16 +3889,16 @@
     <w:lsdException w:name="Unresolved Mention" w:semiHidden="1" w:unhideWhenUsed="1"/>
     <w:lsdException w:name="Smart Link" w:semiHidden="1" w:unhideWhenUsed="1"/>
   </w:latentStyles>
-  <w:style w:type="paragraph" w:default="1" w:styleId="Normal">
+  <w:style w:type="paragraph" w:default="1" w:styleId="a">
     <w:name w:val="Normal"/>
     <w:qFormat/>
     <w:rsid w:val="0057650B"/>
   </w:style>
-  <w:style w:type="paragraph" w:styleId="Heading1">
+  <w:style w:type="paragraph" w:styleId="1">
     <w:name w:val="heading 1"/>
-    <w:basedOn w:val="Normal"/>
-    <w:next w:val="Normal"/>
-    <w:link w:val="Heading1Char"/>
+    <w:basedOn w:val="a"/>
+    <w:next w:val="a"/>
+    <w:link w:val="10"/>
     <w:uiPriority w:val="9"/>
     <w:qFormat/>
     <w:rsid w:val="00155099"/>
@@ -3698,13 +3915,13 @@
       <w:szCs w:val="32"/>
     </w:rPr>
   </w:style>
-  <w:style w:type="character" w:default="1" w:styleId="DefaultParagraphFont">
+  <w:style w:type="character" w:default="1" w:styleId="a0">
     <w:name w:val="Default Paragraph Font"/>
     <w:uiPriority w:val="1"/>
     <w:semiHidden/>
     <w:unhideWhenUsed/>
   </w:style>
-  <w:style w:type="table" w:default="1" w:styleId="TableNormal">
+  <w:style w:type="table" w:default="1" w:styleId="a1">
     <w:name w:val="Normal Table"/>
     <w:uiPriority w:val="99"/>
     <w:semiHidden/>
@@ -3719,15 +3936,15 @@
       </w:tblCellMar>
     </w:tblPr>
   </w:style>
-  <w:style w:type="numbering" w:default="1" w:styleId="NoList">
+  <w:style w:type="numbering" w:default="1" w:styleId="a2">
     <w:name w:val="No List"/>
     <w:uiPriority w:val="99"/>
     <w:semiHidden/>
     <w:unhideWhenUsed/>
   </w:style>
-  <w:style w:type="paragraph" w:styleId="NormalWeb">
+  <w:style w:type="paragraph" w:styleId="a3">
     <w:name w:val="Normal (Web)"/>
-    <w:basedOn w:val="Normal"/>
+    <w:basedOn w:val="a"/>
     <w:uiPriority w:val="99"/>
     <w:semiHidden/>
     <w:unhideWhenUsed/>
@@ -3742,10 +3959,10 @@
       <w:lang w:eastAsia="ru-RU"/>
     </w:rPr>
   </w:style>
-  <w:style w:type="character" w:customStyle="1" w:styleId="Heading1Char">
-    <w:name w:val="Heading 1 Char"/>
-    <w:basedOn w:val="DefaultParagraphFont"/>
-    <w:link w:val="Heading1"/>
+  <w:style w:type="character" w:customStyle="1" w:styleId="10">
+    <w:name w:val="Заголовок 1 Знак"/>
+    <w:basedOn w:val="a0"/>
+    <w:link w:val="1"/>
     <w:uiPriority w:val="9"/>
     <w:rsid w:val="00155099"/>
     <w:rPr>
@@ -3755,10 +3972,10 @@
       <w:szCs w:val="32"/>
     </w:rPr>
   </w:style>
-  <w:style w:type="paragraph" w:styleId="TOCHeading">
+  <w:style w:type="paragraph" w:styleId="a4">
     <w:name w:val="TOC Heading"/>
-    <w:basedOn w:val="Heading1"/>
-    <w:next w:val="Normal"/>
+    <w:basedOn w:val="1"/>
+    <w:next w:val="a"/>
     <w:uiPriority w:val="39"/>
     <w:unhideWhenUsed/>
     <w:qFormat/>
@@ -3770,9 +3987,9 @@
       <w:lang w:val="en-US"/>
     </w:rPr>
   </w:style>
-  <w:style w:type="paragraph" w:styleId="ListParagraph">
+  <w:style w:type="paragraph" w:styleId="a5">
     <w:name w:val="List Paragraph"/>
-    <w:basedOn w:val="Normal"/>
+    <w:basedOn w:val="a"/>
     <w:uiPriority w:val="34"/>
     <w:qFormat/>
     <w:rsid w:val="00155099"/>
@@ -3781,10 +3998,10 @@
       <w:contextualSpacing/>
     </w:pPr>
   </w:style>
-  <w:style w:type="paragraph" w:styleId="TOC1">
+  <w:style w:type="paragraph" w:styleId="11">
     <w:name w:val="toc 1"/>
-    <w:basedOn w:val="Normal"/>
-    <w:next w:val="Normal"/>
+    <w:basedOn w:val="a"/>
+    <w:next w:val="a"/>
     <w:autoRedefine/>
     <w:uiPriority w:val="39"/>
     <w:unhideWhenUsed/>
@@ -3793,9 +4010,9 @@
       <w:spacing w:after="100"/>
     </w:pPr>
   </w:style>
-  <w:style w:type="character" w:styleId="Hyperlink">
+  <w:style w:type="character" w:styleId="a6">
     <w:name w:val="Hyperlink"/>
-    <w:basedOn w:val="DefaultParagraphFont"/>
+    <w:basedOn w:val="a0"/>
     <w:uiPriority w:val="99"/>
     <w:unhideWhenUsed/>
     <w:rsid w:val="009C51C1"/>

</xml_diff>